<commit_message>
root node uopdate  commit
</commit_message>
<xml_diff>
--- a/ASN2_anujDeol.docx
+++ b/ASN2_anujDeol.docx
@@ -5630,7 +5630,7 @@
           <wp:inline distT="0" distB="0" distL="0" distR="0">
             <wp:extent cx="6096000" cy="3810000"/>
             <wp:effectExtent l="0" t="0" r="0" b="0"/>
-            <wp:docPr id="306531264" name="Picture 2"/>
+            <wp:docPr id="1566782248" name="Picture 13"/>
             <wp:cNvGraphicFramePr>
               <a:graphicFrameLocks xmlns:a="http://schemas.openxmlformats.org/drawingml/2006/main" noChangeAspect="1"/>
             </wp:cNvGraphicFramePr>
@@ -5638,7 +5638,7 @@
               <a:graphicData uri="http://schemas.openxmlformats.org/drawingml/2006/picture">
                 <pic:pic xmlns:pic="http://schemas.openxmlformats.org/drawingml/2006/picture">
                   <pic:nvPicPr>
-                    <pic:cNvPr id="306531264" name="Picture 306531264"/>
+                    <pic:cNvPr id="1566782248" name="Picture 1566782248"/>
                     <pic:cNvPicPr/>
                   </pic:nvPicPr>
                   <pic:blipFill>
@@ -6660,282 +6660,36 @@
     <w:p>
       <w:pPr>
         <w:spacing w:line="276" w:lineRule="auto"/>
+      </w:pPr>
+    </w:p>
+    <w:p>
+      <w:pPr>
+        <w:spacing w:line="276" w:lineRule="auto"/>
+      </w:pPr>
+    </w:p>
+    <w:p>
+      <w:pPr>
+        <w:spacing w:line="276" w:lineRule="auto"/>
+      </w:pPr>
+    </w:p>
+    <w:p>
+      <w:pPr>
+        <w:spacing w:line="276" w:lineRule="auto"/>
         <w:sectPr>
           <w:pgSz w:w="12240" w:h="15840"/>
           <w:pgMar w:top="1340" w:right="1300" w:bottom="280" w:left="1340" w:header="763" w:footer="0" w:gutter="0"/>
           <w:cols w:space="720"/>
         </w:sectPr>
       </w:pPr>
-    </w:p>
-    <w:p>
-      <w:pPr>
-        <w:pStyle w:val="BodyText"/>
-        <w:spacing w:before="90"/>
-        <w:ind w:left="100"/>
-      </w:pPr>
-      <w:r>
-        <w:rPr>
-          <w:b/>
-        </w:rPr>
-        <w:lastRenderedPageBreak/>
-        <w:t>Step</w:t>
-      </w:r>
-      <w:r>
-        <w:rPr>
-          <w:b/>
-          <w:spacing w:val="-1"/>
-        </w:rPr>
-        <w:t xml:space="preserve"> </w:t>
-      </w:r>
-      <w:r>
-        <w:rPr>
-          <w:b/>
-        </w:rPr>
-        <w:t>8</w:t>
-      </w:r>
-      <w:r>
-        <w:t>:</w:t>
-      </w:r>
-      <w:r>
-        <w:rPr>
-          <w:spacing w:val="-1"/>
-        </w:rPr>
-        <w:t xml:space="preserve"> </w:t>
-      </w:r>
-      <w:r>
-        <w:t>Modify</w:t>
-      </w:r>
-      <w:r>
-        <w:rPr>
-          <w:spacing w:val="-1"/>
-        </w:rPr>
-        <w:t xml:space="preserve"> </w:t>
-      </w:r>
-      <w:r>
-        <w:t>Step</w:t>
-      </w:r>
-      <w:r>
-        <w:rPr>
-          <w:spacing w:val="-1"/>
-        </w:rPr>
-        <w:t xml:space="preserve"> </w:t>
-      </w:r>
-      <w:r>
-        <w:t>7</w:t>
-      </w:r>
-      <w:r>
-        <w:rPr>
-          <w:spacing w:val="-1"/>
-        </w:rPr>
-        <w:t xml:space="preserve"> </w:t>
-      </w:r>
-      <w:r>
-        <w:t>(change</w:t>
-      </w:r>
-      <w:r>
-        <w:rPr>
-          <w:spacing w:val="-2"/>
-        </w:rPr>
-        <w:t xml:space="preserve"> </w:t>
-      </w:r>
-      <w:r>
-        <w:t>the endpoint/view name)</w:t>
-      </w:r>
-      <w:r>
-        <w:rPr>
-          <w:spacing w:val="-2"/>
-        </w:rPr>
-        <w:t xml:space="preserve"> </w:t>
-      </w:r>
-      <w:r>
-        <w:t>by</w:t>
-      </w:r>
-      <w:r>
-        <w:rPr>
-          <w:spacing w:val="-1"/>
-        </w:rPr>
-        <w:t xml:space="preserve"> </w:t>
-      </w:r>
-      <w:r>
-        <w:t>removing</w:t>
-      </w:r>
-      <w:r>
-        <w:rPr>
-          <w:spacing w:val="-1"/>
-        </w:rPr>
-        <w:t xml:space="preserve"> </w:t>
-      </w:r>
-      <w:r>
-        <w:t>those</w:t>
-      </w:r>
-      <w:r>
-        <w:rPr>
-          <w:spacing w:val="-2"/>
-        </w:rPr>
-        <w:t xml:space="preserve"> </w:t>
-      </w:r>
-      <w:r>
-        <w:t xml:space="preserve">invoices which </w:t>
-      </w:r>
-      <w:r>
-        <w:rPr>
-          <w:spacing w:val="-2"/>
-        </w:rPr>
-        <w:t>their</w:t>
-      </w:r>
-    </w:p>
-    <w:p>
-      <w:pPr>
-        <w:spacing w:before="40"/>
-        <w:ind w:left="100"/>
-        <w:rPr>
-          <w:spacing w:val="-5"/>
-          <w:sz w:val="24"/>
-        </w:rPr>
-      </w:pPr>
-      <w:r>
-        <w:rPr>
-          <w:sz w:val="24"/>
-        </w:rPr>
-        <w:t>“rating”</w:t>
-      </w:r>
-      <w:r>
-        <w:rPr>
-          <w:spacing w:val="-3"/>
-          <w:sz w:val="24"/>
-        </w:rPr>
-        <w:t xml:space="preserve"> </w:t>
-      </w:r>
-      <w:r>
-        <w:rPr>
-          <w:sz w:val="24"/>
-        </w:rPr>
-        <w:t>is</w:t>
-      </w:r>
-      <w:r>
-        <w:rPr>
-          <w:spacing w:val="-2"/>
-          <w:sz w:val="24"/>
-        </w:rPr>
-        <w:t xml:space="preserve"> </w:t>
-      </w:r>
-      <w:r>
-        <w:rPr>
-          <w:sz w:val="24"/>
-        </w:rPr>
-        <w:t>zero</w:t>
-      </w:r>
-      <w:r>
-        <w:rPr>
-          <w:spacing w:val="-2"/>
-          <w:sz w:val="24"/>
-        </w:rPr>
-        <w:t xml:space="preserve"> </w:t>
-      </w:r>
-      <w:r>
-        <w:rPr>
-          <w:sz w:val="24"/>
-        </w:rPr>
-        <w:t>(</w:t>
-      </w:r>
-      <w:r>
-        <w:rPr>
-          <w:i/>
-          <w:sz w:val="24"/>
-        </w:rPr>
-        <w:t>hint:</w:t>
-      </w:r>
-      <w:r>
-        <w:rPr>
-          <w:i/>
-          <w:spacing w:val="-1"/>
-          <w:sz w:val="24"/>
-        </w:rPr>
-        <w:t xml:space="preserve"> </w:t>
-      </w:r>
-      <w:r>
-        <w:rPr>
-          <w:i/>
-          <w:sz w:val="24"/>
-        </w:rPr>
-        <w:t>use</w:t>
-      </w:r>
-      <w:r>
-        <w:rPr>
-          <w:i/>
-          <w:spacing w:val="-2"/>
-          <w:sz w:val="24"/>
-        </w:rPr>
-        <w:t xml:space="preserve"> </w:t>
-      </w:r>
-      <w:r>
-        <w:rPr>
-          <w:i/>
-          <w:sz w:val="24"/>
-        </w:rPr>
-        <w:t>“#if”</w:t>
-      </w:r>
-      <w:r>
-        <w:rPr>
-          <w:i/>
-          <w:spacing w:val="-1"/>
-          <w:sz w:val="24"/>
-        </w:rPr>
-        <w:t xml:space="preserve"> </w:t>
-      </w:r>
-      <w:r>
-        <w:rPr>
-          <w:i/>
-          <w:sz w:val="24"/>
-        </w:rPr>
-        <w:t xml:space="preserve">helper </w:t>
-      </w:r>
-      <w:r>
-        <w:rPr>
-          <w:rFonts w:ascii="Wingdings" w:hAnsi="Wingdings"/>
-          <w:spacing w:val="-5"/>
-          <w:sz w:val="25"/>
-        </w:rPr>
-        <w:t></w:t>
-      </w:r>
-      <w:r>
-        <w:rPr>
-          <w:spacing w:val="-5"/>
-          <w:sz w:val="24"/>
-        </w:rPr>
-        <w:t>)</w:t>
-      </w:r>
-    </w:p>
-    <w:p>
-      <w:pPr>
-        <w:spacing w:before="40"/>
-        <w:ind w:left="100"/>
-        <w:rPr>
-          <w:spacing w:val="-5"/>
-          <w:sz w:val="24"/>
-        </w:rPr>
-      </w:pPr>
-    </w:p>
-    <w:p>
-      <w:pPr>
-        <w:spacing w:before="40"/>
-        <w:ind w:left="100"/>
-        <w:rPr>
-          <w:spacing w:val="-5"/>
-          <w:sz w:val="24"/>
-        </w:rPr>
-      </w:pPr>
       <w:r>
         <w:rPr>
           <w:noProof/>
-          <w:spacing w:val="-5"/>
-          <w:sz w:val="24"/>
         </w:rPr>
         <w:drawing>
           <wp:inline distT="0" distB="0" distL="0" distR="0">
             <wp:extent cx="6096000" cy="3810000"/>
             <wp:effectExtent l="0" t="0" r="0" b="0"/>
-            <wp:docPr id="1888515721" name="Picture 7"/>
+            <wp:docPr id="1780244796" name="Picture 12"/>
             <wp:cNvGraphicFramePr>
               <a:graphicFrameLocks xmlns:a="http://schemas.openxmlformats.org/drawingml/2006/main" noChangeAspect="1"/>
             </wp:cNvGraphicFramePr>
@@ -6943,7 +6697,7 @@
               <a:graphicData uri="http://schemas.openxmlformats.org/drawingml/2006/picture">
                 <pic:pic xmlns:pic="http://schemas.openxmlformats.org/drawingml/2006/picture">
                   <pic:nvPicPr>
-                    <pic:cNvPr id="1888515721" name="Picture 1888515721"/>
+                    <pic:cNvPr id="1780244796" name="Picture 1780244796"/>
                     <pic:cNvPicPr/>
                   </pic:nvPicPr>
                   <pic:blipFill>
@@ -6976,306 +6730,273 @@
     </w:p>
     <w:p>
       <w:pPr>
+        <w:pStyle w:val="BodyText"/>
+        <w:spacing w:before="90"/>
+        <w:ind w:left="100"/>
+      </w:pPr>
+      <w:r>
+        <w:rPr>
+          <w:b/>
+        </w:rPr>
+        <w:lastRenderedPageBreak/>
+        <w:t>Step</w:t>
+      </w:r>
+      <w:r>
+        <w:rPr>
+          <w:b/>
+          <w:spacing w:val="-1"/>
+        </w:rPr>
+        <w:t xml:space="preserve"> </w:t>
+      </w:r>
+      <w:r>
+        <w:rPr>
+          <w:b/>
+        </w:rPr>
+        <w:t>8</w:t>
+      </w:r>
+      <w:r>
+        <w:t>:</w:t>
+      </w:r>
+      <w:r>
+        <w:rPr>
+          <w:spacing w:val="-1"/>
+        </w:rPr>
+        <w:t xml:space="preserve"> </w:t>
+      </w:r>
+      <w:r>
+        <w:t>Modify</w:t>
+      </w:r>
+      <w:r>
+        <w:rPr>
+          <w:spacing w:val="-1"/>
+        </w:rPr>
+        <w:t xml:space="preserve"> </w:t>
+      </w:r>
+      <w:r>
+        <w:t>Step</w:t>
+      </w:r>
+      <w:r>
+        <w:rPr>
+          <w:spacing w:val="-1"/>
+        </w:rPr>
+        <w:t xml:space="preserve"> </w:t>
+      </w:r>
+      <w:r>
+        <w:t>7</w:t>
+      </w:r>
+      <w:r>
+        <w:rPr>
+          <w:spacing w:val="-1"/>
+        </w:rPr>
+        <w:t xml:space="preserve"> </w:t>
+      </w:r>
+      <w:r>
+        <w:t>(change</w:t>
+      </w:r>
+      <w:r>
+        <w:rPr>
+          <w:spacing w:val="-2"/>
+        </w:rPr>
+        <w:t xml:space="preserve"> </w:t>
+      </w:r>
+      <w:r>
+        <w:t>the endpoint/view name)</w:t>
+      </w:r>
+      <w:r>
+        <w:rPr>
+          <w:spacing w:val="-2"/>
+        </w:rPr>
+        <w:t xml:space="preserve"> </w:t>
+      </w:r>
+      <w:r>
+        <w:t>by</w:t>
+      </w:r>
+      <w:r>
+        <w:rPr>
+          <w:spacing w:val="-1"/>
+        </w:rPr>
+        <w:t xml:space="preserve"> </w:t>
+      </w:r>
+      <w:r>
+        <w:t>removing</w:t>
+      </w:r>
+      <w:r>
+        <w:rPr>
+          <w:spacing w:val="-1"/>
+        </w:rPr>
+        <w:t xml:space="preserve"> </w:t>
+      </w:r>
+      <w:r>
+        <w:t>those</w:t>
+      </w:r>
+      <w:r>
+        <w:rPr>
+          <w:spacing w:val="-2"/>
+        </w:rPr>
+        <w:t xml:space="preserve"> </w:t>
+      </w:r>
+      <w:r>
+        <w:t xml:space="preserve">invoices which </w:t>
+      </w:r>
+      <w:r>
+        <w:rPr>
+          <w:spacing w:val="-2"/>
+        </w:rPr>
+        <w:t>their</w:t>
+      </w:r>
+    </w:p>
+    <w:p>
+      <w:pPr>
         <w:spacing w:before="40"/>
         <w:ind w:left="100"/>
         <w:rPr>
-          <w:sz w:val="24"/>
-        </w:rPr>
-      </w:pPr>
-    </w:p>
-    <w:p>
-      <w:pPr>
-        <w:pStyle w:val="BodyText"/>
-      </w:pPr>
-    </w:p>
-    <w:p>
-      <w:pPr>
-        <w:pStyle w:val="BodyText"/>
-        <w:spacing w:before="206"/>
-      </w:pPr>
-    </w:p>
-    <w:p>
-      <w:pPr>
-        <w:pStyle w:val="BodyText"/>
+          <w:spacing w:val="-5"/>
+          <w:sz w:val="24"/>
+        </w:rPr>
+      </w:pPr>
+      <w:r>
+        <w:rPr>
+          <w:sz w:val="24"/>
+        </w:rPr>
+        <w:t>“rating”</w:t>
+      </w:r>
+      <w:r>
+        <w:rPr>
+          <w:spacing w:val="-3"/>
+          <w:sz w:val="24"/>
+        </w:rPr>
+        <w:t xml:space="preserve"> </w:t>
+      </w:r>
+      <w:r>
+        <w:rPr>
+          <w:sz w:val="24"/>
+        </w:rPr>
+        <w:t>is</w:t>
+      </w:r>
+      <w:r>
+        <w:rPr>
+          <w:spacing w:val="-2"/>
+          <w:sz w:val="24"/>
+        </w:rPr>
+        <w:t xml:space="preserve"> </w:t>
+      </w:r>
+      <w:r>
+        <w:rPr>
+          <w:sz w:val="24"/>
+        </w:rPr>
+        <w:t>zero</w:t>
+      </w:r>
+      <w:r>
+        <w:rPr>
+          <w:spacing w:val="-2"/>
+          <w:sz w:val="24"/>
+        </w:rPr>
+        <w:t xml:space="preserve"> </w:t>
+      </w:r>
+      <w:r>
+        <w:rPr>
+          <w:sz w:val="24"/>
+        </w:rPr>
+        <w:t>(</w:t>
+      </w:r>
+      <w:r>
+        <w:rPr>
+          <w:i/>
+          <w:sz w:val="24"/>
+        </w:rPr>
+        <w:t>hint:</w:t>
+      </w:r>
+      <w:r>
+        <w:rPr>
+          <w:i/>
+          <w:spacing w:val="-1"/>
+          <w:sz w:val="24"/>
+        </w:rPr>
+        <w:t xml:space="preserve"> </w:t>
+      </w:r>
+      <w:r>
+        <w:rPr>
+          <w:i/>
+          <w:sz w:val="24"/>
+        </w:rPr>
+        <w:t>use</w:t>
+      </w:r>
+      <w:r>
+        <w:rPr>
+          <w:i/>
+          <w:spacing w:val="-2"/>
+          <w:sz w:val="24"/>
+        </w:rPr>
+        <w:t xml:space="preserve"> </w:t>
+      </w:r>
+      <w:r>
+        <w:rPr>
+          <w:i/>
+          <w:sz w:val="24"/>
+        </w:rPr>
+        <w:t>“#if”</w:t>
+      </w:r>
+      <w:r>
+        <w:rPr>
+          <w:i/>
+          <w:spacing w:val="-1"/>
+          <w:sz w:val="24"/>
+        </w:rPr>
+        <w:t xml:space="preserve"> </w:t>
+      </w:r>
+      <w:r>
+        <w:rPr>
+          <w:i/>
+          <w:sz w:val="24"/>
+        </w:rPr>
+        <w:t xml:space="preserve">helper </w:t>
+      </w:r>
+      <w:r>
+        <w:rPr>
+          <w:rFonts w:ascii="Wingdings" w:hAnsi="Wingdings"/>
+          <w:spacing w:val="-5"/>
+          <w:sz w:val="25"/>
+        </w:rPr>
+        <w:t></w:t>
+      </w:r>
+      <w:r>
+        <w:rPr>
+          <w:spacing w:val="-5"/>
+          <w:sz w:val="24"/>
+        </w:rPr>
+        <w:t>)</w:t>
+      </w:r>
+    </w:p>
+    <w:p>
+      <w:pPr>
+        <w:spacing w:before="40"/>
         <w:ind w:left="100"/>
-      </w:pPr>
-      <w:r>
-        <w:rPr>
-          <w:b/>
-        </w:rPr>
-        <w:t>Step</w:t>
-      </w:r>
-      <w:r>
-        <w:rPr>
-          <w:b/>
-          <w:spacing w:val="-1"/>
-        </w:rPr>
-        <w:t xml:space="preserve"> </w:t>
-      </w:r>
-      <w:r>
-        <w:rPr>
-          <w:b/>
-        </w:rPr>
-        <w:t>9</w:t>
-      </w:r>
-      <w:r>
-        <w:t>:</w:t>
-      </w:r>
-      <w:r>
-        <w:rPr>
-          <w:spacing w:val="-1"/>
-        </w:rPr>
-        <w:t xml:space="preserve"> </w:t>
-      </w:r>
-      <w:r>
-        <w:t>Design</w:t>
-      </w:r>
-      <w:r>
-        <w:rPr>
-          <w:spacing w:val="-1"/>
-        </w:rPr>
-        <w:t xml:space="preserve"> </w:t>
-      </w:r>
-      <w:r>
-        <w:t>a</w:t>
-      </w:r>
-      <w:r>
-        <w:rPr>
-          <w:spacing w:val="-1"/>
-        </w:rPr>
-        <w:t xml:space="preserve"> </w:t>
-      </w:r>
-      <w:r>
-        <w:t>custom</w:t>
-      </w:r>
-      <w:r>
-        <w:rPr>
-          <w:spacing w:val="-1"/>
-        </w:rPr>
-        <w:t xml:space="preserve"> </w:t>
-      </w:r>
-      <w:r>
-        <w:t>helper</w:t>
-      </w:r>
-      <w:r>
-        <w:rPr>
-          <w:spacing w:val="-3"/>
-        </w:rPr>
-        <w:t xml:space="preserve"> </w:t>
-      </w:r>
-      <w:r>
-        <w:t>for</w:t>
-      </w:r>
-      <w:r>
-        <w:rPr>
-          <w:spacing w:val="-1"/>
-        </w:rPr>
-        <w:t xml:space="preserve"> </w:t>
-      </w:r>
-      <w:r>
-        <w:t>changing the records</w:t>
-      </w:r>
-      <w:r>
-        <w:rPr>
-          <w:spacing w:val="-2"/>
-        </w:rPr>
-        <w:t xml:space="preserve"> </w:t>
-      </w:r>
-      <w:r>
-        <w:t>with</w:t>
-      </w:r>
-      <w:r>
-        <w:rPr>
-          <w:spacing w:val="-1"/>
-        </w:rPr>
-        <w:t xml:space="preserve"> </w:t>
-      </w:r>
-      <w:r>
-        <w:t>“rating”</w:t>
-      </w:r>
-      <w:r>
-        <w:rPr>
-          <w:spacing w:val="-1"/>
-        </w:rPr>
-        <w:t xml:space="preserve"> </w:t>
-      </w:r>
-      <w:r>
-        <w:t>“0” to</w:t>
-      </w:r>
-      <w:r>
-        <w:rPr>
-          <w:spacing w:val="-1"/>
-        </w:rPr>
-        <w:t xml:space="preserve"> </w:t>
-      </w:r>
-      <w:r>
-        <w:t>“zero”.</w:t>
-      </w:r>
-      <w:r>
-        <w:rPr>
-          <w:spacing w:val="-1"/>
-        </w:rPr>
-        <w:t xml:space="preserve"> </w:t>
-      </w:r>
-      <w:r>
-        <w:t>Apply</w:t>
-      </w:r>
-      <w:r>
-        <w:rPr>
-          <w:spacing w:val="-1"/>
-        </w:rPr>
-        <w:t xml:space="preserve"> </w:t>
-      </w:r>
-      <w:r>
-        <w:rPr>
-          <w:spacing w:val="-4"/>
-        </w:rPr>
-        <w:t>this</w:t>
-      </w:r>
-    </w:p>
-    <w:p>
-      <w:pPr>
-        <w:pStyle w:val="BodyText"/>
-        <w:spacing w:before="43"/>
+        <w:rPr>
+          <w:spacing w:val="-5"/>
+          <w:sz w:val="24"/>
+        </w:rPr>
+      </w:pPr>
+    </w:p>
+    <w:p>
+      <w:pPr>
+        <w:spacing w:before="40"/>
         <w:ind w:left="100"/>
-      </w:pPr>
-      <w:r>
-        <w:t>on</w:t>
-      </w:r>
-      <w:r>
-        <w:rPr>
-          <w:spacing w:val="-1"/>
-        </w:rPr>
-        <w:t xml:space="preserve"> </w:t>
-      </w:r>
-      <w:r>
-        <w:t>Step7&amp;8</w:t>
-      </w:r>
-      <w:r>
-        <w:rPr>
-          <w:spacing w:val="-1"/>
-        </w:rPr>
-        <w:t xml:space="preserve"> </w:t>
-      </w:r>
-      <w:r>
-        <w:t>in</w:t>
-      </w:r>
-      <w:r>
-        <w:rPr>
-          <w:spacing w:val="-1"/>
-        </w:rPr>
-        <w:t xml:space="preserve"> </w:t>
-      </w:r>
-      <w:r>
-        <w:t>order to</w:t>
-      </w:r>
-      <w:r>
-        <w:rPr>
-          <w:spacing w:val="-1"/>
-        </w:rPr>
-        <w:t xml:space="preserve"> </w:t>
-      </w:r>
-      <w:r>
-        <w:t>display</w:t>
-      </w:r>
-      <w:r>
-        <w:rPr>
-          <w:spacing w:val="-1"/>
-        </w:rPr>
-        <w:t xml:space="preserve"> </w:t>
-      </w:r>
-      <w:r>
-        <w:t>all</w:t>
-      </w:r>
-      <w:r>
-        <w:rPr>
-          <w:spacing w:val="1"/>
-        </w:rPr>
-        <w:t xml:space="preserve"> </w:t>
-      </w:r>
-      <w:r>
-        <w:t>records</w:t>
-      </w:r>
-      <w:r>
-        <w:rPr>
-          <w:spacing w:val="-2"/>
-        </w:rPr>
-        <w:t xml:space="preserve"> </w:t>
-      </w:r>
-      <w:r>
-        <w:t>but</w:t>
-      </w:r>
-      <w:r>
-        <w:rPr>
-          <w:spacing w:val="-1"/>
-        </w:rPr>
-        <w:t xml:space="preserve"> </w:t>
-      </w:r>
-      <w:r>
-        <w:t>highlight those</w:t>
-      </w:r>
-      <w:r>
-        <w:rPr>
-          <w:spacing w:val="-2"/>
-        </w:rPr>
-        <w:t xml:space="preserve"> </w:t>
-      </w:r>
-      <w:r>
-        <w:t>rows</w:t>
-      </w:r>
-      <w:r>
-        <w:rPr>
-          <w:spacing w:val="-1"/>
-        </w:rPr>
-        <w:t xml:space="preserve"> </w:t>
-      </w:r>
-      <w:r>
-        <w:t>that their</w:t>
-      </w:r>
-      <w:r>
-        <w:rPr>
-          <w:spacing w:val="1"/>
-        </w:rPr>
-        <w:t xml:space="preserve"> </w:t>
-      </w:r>
-      <w:r>
-        <w:t>“rating”</w:t>
-      </w:r>
-      <w:r>
-        <w:rPr>
-          <w:spacing w:val="-2"/>
-        </w:rPr>
-        <w:t xml:space="preserve"> </w:t>
-      </w:r>
-      <w:r>
-        <w:t xml:space="preserve">is </w:t>
-      </w:r>
-      <w:r>
-        <w:rPr>
-          <w:spacing w:val="-4"/>
-        </w:rPr>
-        <w:t>“0”!</w:t>
-      </w:r>
-    </w:p>
-    <w:p>
-      <w:pPr>
-        <w:pStyle w:val="BodyText"/>
-      </w:pPr>
-    </w:p>
-    <w:p>
-      <w:pPr>
-        <w:pStyle w:val="BodyText"/>
+        <w:rPr>
+          <w:spacing w:val="-5"/>
+          <w:sz w:val="24"/>
+        </w:rPr>
       </w:pPr>
       <w:r>
         <w:rPr>
           <w:noProof/>
-        </w:rPr>
-        <w:lastRenderedPageBreak/>
+          <w:spacing w:val="-5"/>
+          <w:sz w:val="24"/>
+        </w:rPr>
         <w:drawing>
           <wp:inline distT="0" distB="0" distL="0" distR="0">
             <wp:extent cx="6096000" cy="3810000"/>
             <wp:effectExtent l="0" t="0" r="0" b="0"/>
-            <wp:docPr id="306430283" name="Picture 8"/>
+            <wp:docPr id="1888515721" name="Picture 7"/>
             <wp:cNvGraphicFramePr>
               <a:graphicFrameLocks xmlns:a="http://schemas.openxmlformats.org/drawingml/2006/main" noChangeAspect="1"/>
             </wp:cNvGraphicFramePr>
@@ -7283,7 +7004,7 @@
               <a:graphicData uri="http://schemas.openxmlformats.org/drawingml/2006/picture">
                 <pic:pic xmlns:pic="http://schemas.openxmlformats.org/drawingml/2006/picture">
                   <pic:nvPicPr>
-                    <pic:cNvPr id="306430283" name="Picture 306430283"/>
+                    <pic:cNvPr id="1888515721" name="Picture 1888515721"/>
                     <pic:cNvPicPr/>
                   </pic:nvPicPr>
                   <pic:blipFill>
@@ -7316,6 +7037,346 @@
     </w:p>
     <w:p>
       <w:pPr>
+        <w:spacing w:before="40"/>
+        <w:ind w:left="100"/>
+        <w:rPr>
+          <w:sz w:val="24"/>
+        </w:rPr>
+      </w:pPr>
+    </w:p>
+    <w:p>
+      <w:pPr>
+        <w:pStyle w:val="BodyText"/>
+      </w:pPr>
+    </w:p>
+    <w:p>
+      <w:pPr>
+        <w:pStyle w:val="BodyText"/>
+        <w:spacing w:before="206"/>
+      </w:pPr>
+    </w:p>
+    <w:p>
+      <w:pPr>
+        <w:pStyle w:val="BodyText"/>
+        <w:ind w:left="100"/>
+      </w:pPr>
+      <w:r>
+        <w:rPr>
+          <w:b/>
+        </w:rPr>
+        <w:t>Step</w:t>
+      </w:r>
+      <w:r>
+        <w:rPr>
+          <w:b/>
+          <w:spacing w:val="-1"/>
+        </w:rPr>
+        <w:t xml:space="preserve"> </w:t>
+      </w:r>
+      <w:r>
+        <w:rPr>
+          <w:b/>
+        </w:rPr>
+        <w:t>9</w:t>
+      </w:r>
+      <w:r>
+        <w:t>:</w:t>
+      </w:r>
+      <w:r>
+        <w:rPr>
+          <w:spacing w:val="-1"/>
+        </w:rPr>
+        <w:t xml:space="preserve"> </w:t>
+      </w:r>
+      <w:r>
+        <w:t>Design</w:t>
+      </w:r>
+      <w:r>
+        <w:rPr>
+          <w:spacing w:val="-1"/>
+        </w:rPr>
+        <w:t xml:space="preserve"> </w:t>
+      </w:r>
+      <w:r>
+        <w:t>a</w:t>
+      </w:r>
+      <w:r>
+        <w:rPr>
+          <w:spacing w:val="-1"/>
+        </w:rPr>
+        <w:t xml:space="preserve"> </w:t>
+      </w:r>
+      <w:r>
+        <w:t>custom</w:t>
+      </w:r>
+      <w:r>
+        <w:rPr>
+          <w:spacing w:val="-1"/>
+        </w:rPr>
+        <w:t xml:space="preserve"> </w:t>
+      </w:r>
+      <w:r>
+        <w:t>helper</w:t>
+      </w:r>
+      <w:r>
+        <w:rPr>
+          <w:spacing w:val="-3"/>
+        </w:rPr>
+        <w:t xml:space="preserve"> </w:t>
+      </w:r>
+      <w:r>
+        <w:t>for</w:t>
+      </w:r>
+      <w:r>
+        <w:rPr>
+          <w:spacing w:val="-1"/>
+        </w:rPr>
+        <w:t xml:space="preserve"> </w:t>
+      </w:r>
+      <w:r>
+        <w:t>changing the records</w:t>
+      </w:r>
+      <w:r>
+        <w:rPr>
+          <w:spacing w:val="-2"/>
+        </w:rPr>
+        <w:t xml:space="preserve"> </w:t>
+      </w:r>
+      <w:r>
+        <w:t>with</w:t>
+      </w:r>
+      <w:r>
+        <w:rPr>
+          <w:spacing w:val="-1"/>
+        </w:rPr>
+        <w:t xml:space="preserve"> </w:t>
+      </w:r>
+      <w:r>
+        <w:t>“rating”</w:t>
+      </w:r>
+      <w:r>
+        <w:rPr>
+          <w:spacing w:val="-1"/>
+        </w:rPr>
+        <w:t xml:space="preserve"> </w:t>
+      </w:r>
+      <w:r>
+        <w:t>“0” to</w:t>
+      </w:r>
+      <w:r>
+        <w:rPr>
+          <w:spacing w:val="-1"/>
+        </w:rPr>
+        <w:t xml:space="preserve"> </w:t>
+      </w:r>
+      <w:r>
+        <w:t>“zero”.</w:t>
+      </w:r>
+      <w:r>
+        <w:rPr>
+          <w:spacing w:val="-1"/>
+        </w:rPr>
+        <w:t xml:space="preserve"> </w:t>
+      </w:r>
+      <w:r>
+        <w:t>Apply</w:t>
+      </w:r>
+      <w:r>
+        <w:rPr>
+          <w:spacing w:val="-1"/>
+        </w:rPr>
+        <w:t xml:space="preserve"> </w:t>
+      </w:r>
+      <w:r>
+        <w:rPr>
+          <w:spacing w:val="-4"/>
+        </w:rPr>
+        <w:t>this</w:t>
+      </w:r>
+    </w:p>
+    <w:p>
+      <w:pPr>
+        <w:pStyle w:val="BodyText"/>
+        <w:spacing w:before="43"/>
+        <w:ind w:left="100"/>
+      </w:pPr>
+      <w:r>
+        <w:t>on</w:t>
+      </w:r>
+      <w:r>
+        <w:rPr>
+          <w:spacing w:val="-1"/>
+        </w:rPr>
+        <w:t xml:space="preserve"> </w:t>
+      </w:r>
+      <w:r>
+        <w:t>Step7&amp;8</w:t>
+      </w:r>
+      <w:r>
+        <w:rPr>
+          <w:spacing w:val="-1"/>
+        </w:rPr>
+        <w:t xml:space="preserve"> </w:t>
+      </w:r>
+      <w:r>
+        <w:t>in</w:t>
+      </w:r>
+      <w:r>
+        <w:rPr>
+          <w:spacing w:val="-1"/>
+        </w:rPr>
+        <w:t xml:space="preserve"> </w:t>
+      </w:r>
+      <w:r>
+        <w:t>order to</w:t>
+      </w:r>
+      <w:r>
+        <w:rPr>
+          <w:spacing w:val="-1"/>
+        </w:rPr>
+        <w:t xml:space="preserve"> </w:t>
+      </w:r>
+      <w:r>
+        <w:t>display</w:t>
+      </w:r>
+      <w:r>
+        <w:rPr>
+          <w:spacing w:val="-1"/>
+        </w:rPr>
+        <w:t xml:space="preserve"> </w:t>
+      </w:r>
+      <w:r>
+        <w:t>all</w:t>
+      </w:r>
+      <w:r>
+        <w:rPr>
+          <w:spacing w:val="1"/>
+        </w:rPr>
+        <w:t xml:space="preserve"> </w:t>
+      </w:r>
+      <w:r>
+        <w:t>records</w:t>
+      </w:r>
+      <w:r>
+        <w:rPr>
+          <w:spacing w:val="-2"/>
+        </w:rPr>
+        <w:t xml:space="preserve"> </w:t>
+      </w:r>
+      <w:r>
+        <w:t>but</w:t>
+      </w:r>
+      <w:r>
+        <w:rPr>
+          <w:spacing w:val="-1"/>
+        </w:rPr>
+        <w:t xml:space="preserve"> </w:t>
+      </w:r>
+      <w:r>
+        <w:t>highlight those</w:t>
+      </w:r>
+      <w:r>
+        <w:rPr>
+          <w:spacing w:val="-2"/>
+        </w:rPr>
+        <w:t xml:space="preserve"> </w:t>
+      </w:r>
+      <w:r>
+        <w:t>rows</w:t>
+      </w:r>
+      <w:r>
+        <w:rPr>
+          <w:spacing w:val="-1"/>
+        </w:rPr>
+        <w:t xml:space="preserve"> </w:t>
+      </w:r>
+      <w:r>
+        <w:t>that their</w:t>
+      </w:r>
+      <w:r>
+        <w:rPr>
+          <w:spacing w:val="1"/>
+        </w:rPr>
+        <w:t xml:space="preserve"> </w:t>
+      </w:r>
+      <w:r>
+        <w:t>“rating”</w:t>
+      </w:r>
+      <w:r>
+        <w:rPr>
+          <w:spacing w:val="-2"/>
+        </w:rPr>
+        <w:t xml:space="preserve"> </w:t>
+      </w:r>
+      <w:r>
+        <w:t xml:space="preserve">is </w:t>
+      </w:r>
+      <w:r>
+        <w:rPr>
+          <w:spacing w:val="-4"/>
+        </w:rPr>
+        <w:t>“0”!</w:t>
+      </w:r>
+    </w:p>
+    <w:p>
+      <w:pPr>
+        <w:pStyle w:val="BodyText"/>
+      </w:pPr>
+    </w:p>
+    <w:p>
+      <w:pPr>
+        <w:pStyle w:val="BodyText"/>
+      </w:pPr>
+      <w:r>
+        <w:rPr>
+          <w:noProof/>
+        </w:rPr>
+        <w:lastRenderedPageBreak/>
+        <w:drawing>
+          <wp:inline distT="0" distB="0" distL="0" distR="0">
+            <wp:extent cx="6096000" cy="3810000"/>
+            <wp:effectExtent l="0" t="0" r="0" b="0"/>
+            <wp:docPr id="306430283" name="Picture 8"/>
+            <wp:cNvGraphicFramePr>
+              <a:graphicFrameLocks xmlns:a="http://schemas.openxmlformats.org/drawingml/2006/main" noChangeAspect="1"/>
+            </wp:cNvGraphicFramePr>
+            <a:graphic xmlns:a="http://schemas.openxmlformats.org/drawingml/2006/main">
+              <a:graphicData uri="http://schemas.openxmlformats.org/drawingml/2006/picture">
+                <pic:pic xmlns:pic="http://schemas.openxmlformats.org/drawingml/2006/picture">
+                  <pic:nvPicPr>
+                    <pic:cNvPr id="306430283" name="Picture 306430283"/>
+                    <pic:cNvPicPr/>
+                  </pic:nvPicPr>
+                  <pic:blipFill>
+                    <a:blip r:embed="rId18" cstate="print">
+                      <a:extLst>
+                        <a:ext uri="{28A0092B-C50C-407E-A947-70E740481C1C}">
+                          <a14:useLocalDpi xmlns:a14="http://schemas.microsoft.com/office/drawing/2010/main" val="0"/>
+                        </a:ext>
+                      </a:extLst>
+                    </a:blip>
+                    <a:stretch>
+                      <a:fillRect/>
+                    </a:stretch>
+                  </pic:blipFill>
+                  <pic:spPr>
+                    <a:xfrm>
+                      <a:off x="0" y="0"/>
+                      <a:ext cx="6096000" cy="3810000"/>
+                    </a:xfrm>
+                    <a:prstGeom prst="rect">
+                      <a:avLst/>
+                    </a:prstGeom>
+                  </pic:spPr>
+                </pic:pic>
+              </a:graphicData>
+            </a:graphic>
+          </wp:inline>
+        </w:drawing>
+      </w:r>
+    </w:p>
+    <w:p>
+      <w:pPr>
         <w:pStyle w:val="BodyText"/>
         <w:spacing w:before="206"/>
       </w:pPr>
@@ -7656,7 +7717,7 @@
                     <pic:cNvPicPr/>
                   </pic:nvPicPr>
                   <pic:blipFill>
-                    <a:blip r:embed="rId18" cstate="print">
+                    <a:blip r:embed="rId19" cstate="print">
                       <a:extLst>
                         <a:ext uri="{28A0092B-C50C-407E-A947-70E740481C1C}">
                           <a14:useLocalDpi xmlns:a14="http://schemas.microsoft.com/office/drawing/2010/main" val="0"/>
@@ -8025,77 +8086,6 @@
                 <pic:pic xmlns:pic="http://schemas.openxmlformats.org/drawingml/2006/picture">
                   <pic:nvPicPr>
                     <pic:cNvPr id="876409874" name="Picture 876409874"/>
-                    <pic:cNvPicPr/>
-                  </pic:nvPicPr>
-                  <pic:blipFill>
-                    <a:blip r:embed="rId19" cstate="print">
-                      <a:extLst>
-                        <a:ext uri="{28A0092B-C50C-407E-A947-70E740481C1C}">
-                          <a14:useLocalDpi xmlns:a14="http://schemas.microsoft.com/office/drawing/2010/main" val="0"/>
-                        </a:ext>
-                      </a:extLst>
-                    </a:blip>
-                    <a:stretch>
-                      <a:fillRect/>
-                    </a:stretch>
-                  </pic:blipFill>
-                  <pic:spPr>
-                    <a:xfrm>
-                      <a:off x="0" y="0"/>
-                      <a:ext cx="6096000" cy="3810000"/>
-                    </a:xfrm>
-                    <a:prstGeom prst="rect">
-                      <a:avLst/>
-                    </a:prstGeom>
-                  </pic:spPr>
-                </pic:pic>
-              </a:graphicData>
-            </a:graphic>
-          </wp:inline>
-        </w:drawing>
-      </w:r>
-    </w:p>
-    <w:p>
-      <w:pPr>
-        <w:tabs>
-          <w:tab w:val="left" w:pos="820"/>
-        </w:tabs>
-        <w:spacing w:before="41" w:line="276" w:lineRule="auto"/>
-        <w:ind w:right="585"/>
-        <w:rPr>
-          <w:sz w:val="24"/>
-        </w:rPr>
-      </w:pPr>
-    </w:p>
-    <w:p>
-      <w:pPr>
-        <w:tabs>
-          <w:tab w:val="left" w:pos="820"/>
-        </w:tabs>
-        <w:spacing w:before="41" w:line="276" w:lineRule="auto"/>
-        <w:ind w:right="585"/>
-        <w:rPr>
-          <w:sz w:val="24"/>
-        </w:rPr>
-      </w:pPr>
-      <w:r>
-        <w:rPr>
-          <w:noProof/>
-          <w:sz w:val="24"/>
-        </w:rPr>
-        <w:drawing>
-          <wp:inline distT="0" distB="0" distL="0" distR="0">
-            <wp:extent cx="6096000" cy="3810000"/>
-            <wp:effectExtent l="0" t="0" r="0" b="0"/>
-            <wp:docPr id="1300617535" name="Picture 11"/>
-            <wp:cNvGraphicFramePr>
-              <a:graphicFrameLocks xmlns:a="http://schemas.openxmlformats.org/drawingml/2006/main" noChangeAspect="1"/>
-            </wp:cNvGraphicFramePr>
-            <a:graphic xmlns:a="http://schemas.openxmlformats.org/drawingml/2006/main">
-              <a:graphicData uri="http://schemas.openxmlformats.org/drawingml/2006/picture">
-                <pic:pic xmlns:pic="http://schemas.openxmlformats.org/drawingml/2006/picture">
-                  <pic:nvPicPr>
-                    <pic:cNvPr id="1300617535" name="Picture 1300617535"/>
                     <pic:cNvPicPr/>
                   </pic:nvPicPr>
                   <pic:blipFill>
@@ -8128,6 +8118,77 @@
     </w:p>
     <w:p>
       <w:pPr>
+        <w:tabs>
+          <w:tab w:val="left" w:pos="820"/>
+        </w:tabs>
+        <w:spacing w:before="41" w:line="276" w:lineRule="auto"/>
+        <w:ind w:right="585"/>
+        <w:rPr>
+          <w:sz w:val="24"/>
+        </w:rPr>
+      </w:pPr>
+    </w:p>
+    <w:p>
+      <w:pPr>
+        <w:tabs>
+          <w:tab w:val="left" w:pos="820"/>
+        </w:tabs>
+        <w:spacing w:before="41" w:line="276" w:lineRule="auto"/>
+        <w:ind w:right="585"/>
+        <w:rPr>
+          <w:sz w:val="24"/>
+        </w:rPr>
+      </w:pPr>
+      <w:r>
+        <w:rPr>
+          <w:noProof/>
+          <w:sz w:val="24"/>
+        </w:rPr>
+        <w:drawing>
+          <wp:inline distT="0" distB="0" distL="0" distR="0">
+            <wp:extent cx="6096000" cy="3810000"/>
+            <wp:effectExtent l="0" t="0" r="0" b="0"/>
+            <wp:docPr id="1300617535" name="Picture 11"/>
+            <wp:cNvGraphicFramePr>
+              <a:graphicFrameLocks xmlns:a="http://schemas.openxmlformats.org/drawingml/2006/main" noChangeAspect="1"/>
+            </wp:cNvGraphicFramePr>
+            <a:graphic xmlns:a="http://schemas.openxmlformats.org/drawingml/2006/main">
+              <a:graphicData uri="http://schemas.openxmlformats.org/drawingml/2006/picture">
+                <pic:pic xmlns:pic="http://schemas.openxmlformats.org/drawingml/2006/picture">
+                  <pic:nvPicPr>
+                    <pic:cNvPr id="1300617535" name="Picture 1300617535"/>
+                    <pic:cNvPicPr/>
+                  </pic:nvPicPr>
+                  <pic:blipFill>
+                    <a:blip r:embed="rId21" cstate="print">
+                      <a:extLst>
+                        <a:ext uri="{28A0092B-C50C-407E-A947-70E740481C1C}">
+                          <a14:useLocalDpi xmlns:a14="http://schemas.microsoft.com/office/drawing/2010/main" val="0"/>
+                        </a:ext>
+                      </a:extLst>
+                    </a:blip>
+                    <a:stretch>
+                      <a:fillRect/>
+                    </a:stretch>
+                  </pic:blipFill>
+                  <pic:spPr>
+                    <a:xfrm>
+                      <a:off x="0" y="0"/>
+                      <a:ext cx="6096000" cy="3810000"/>
+                    </a:xfrm>
+                    <a:prstGeom prst="rect">
+                      <a:avLst/>
+                    </a:prstGeom>
+                  </pic:spPr>
+                </pic:pic>
+              </a:graphicData>
+            </a:graphic>
+          </wp:inline>
+        </w:drawing>
+      </w:r>
+    </w:p>
+    <w:p>
+      <w:pPr>
         <w:pStyle w:val="ListParagraph"/>
         <w:numPr>
           <w:ilvl w:val="0"/>
@@ -8237,6 +8298,7 @@
         <w:spacing w:before="1"/>
         <w:ind w:left="460"/>
         <w:rPr>
+          <w:spacing w:val="-2"/>
           <w:sz w:val="24"/>
         </w:rPr>
       </w:pPr>
@@ -8346,7 +8408,56 @@
     </w:p>
     <w:p>
       <w:pPr>
+        <w:spacing w:before="1"/>
+        <w:ind w:left="460"/>
+        <w:rPr>
+          <w:sz w:val="24"/>
+        </w:rPr>
+      </w:pPr>
+    </w:p>
+    <w:p>
+      <w:pPr>
+        <w:spacing w:before="1"/>
+        <w:ind w:left="460"/>
+        <w:rPr>
+          <w:sz w:val="24"/>
+        </w:rPr>
+      </w:pPr>
+    </w:p>
+    <w:p>
+      <w:pPr>
+        <w:spacing w:before="1"/>
+        <w:ind w:left="460"/>
+        <w:rPr>
+          <w:b/>
+          <w:bCs/>
+          <w:sz w:val="24"/>
+        </w:rPr>
+      </w:pPr>
+      <w:r>
+        <w:rPr>
+          <w:b/>
+          <w:bCs/>
+          <w:sz w:val="24"/>
+        </w:rPr>
+        <w:t xml:space="preserve">Deployed on Cyclic: Link: </w:t>
+      </w:r>
+      <w:r>
+        <w:rPr>
+          <w:b/>
+          <w:bCs/>
+          <w:sz w:val="24"/>
+        </w:rPr>
+        <w:t>https://real-lapel-deer.cyclic.app/</w:t>
+      </w:r>
+    </w:p>
+    <w:p>
+      <w:pPr>
         <w:pStyle w:val="BodyText"/>
+        <w:rPr>
+          <w:b/>
+          <w:bCs/>
+        </w:rPr>
       </w:pPr>
     </w:p>
     <w:p>

</xml_diff>